<commit_message>
Mise en prod application
Spécificité :
Les sessions states sont attribués par page mais ne sont pas partagés entre celles-ci
fonctionne avec BDD locale
Code épuré, mais pas de commentaire très précis
</commit_message>
<xml_diff>
--- a/Doc/Idée projet.docx
+++ b/Doc/Idée projet.docx
@@ -353,21 +353,21 @@
         <w:rPr>
           <w:color w:val="FF0000"/>
         </w:rPr>
-        <w:t xml:space="preserve">Épuré code : faire fonction pour </w:t>
-      </w:r>
-      <w:proofErr w:type="spellStart"/>
+        <w:t xml:space="preserve">28/08/2024 : supprimer les suffixes </w:t>
+      </w:r>
+      <w:proofErr w:type="gramStart"/>
       <w:r>
         <w:rPr>
           <w:color w:val="FF0000"/>
         </w:rPr>
-        <w:t>heatmap</w:t>
-      </w:r>
-      <w:proofErr w:type="spellEnd"/>
+        <w:t>des clé</w:t>
+      </w:r>
+      <w:proofErr w:type="gramEnd"/>
       <w:r>
         <w:rPr>
           <w:color w:val="FF0000"/>
         </w:rPr>
-        <w:t xml:space="preserve"> qui initialise le pitch, la figure et l’axe</w:t>
+        <w:t xml:space="preserve"> de widgets des pages car ajout du paramètre widget aux fonctions modifiant le session state</w:t>
       </w:r>
     </w:p>
     <w:p>
@@ -380,26 +380,50 @@
         <w:rPr>
           <w:color w:val="FF0000"/>
         </w:rPr>
-        <w:t xml:space="preserve">Mettre </w:t>
-      </w:r>
+        <w:t xml:space="preserve">Remplacer les </w:t>
+      </w:r>
+      <w:proofErr w:type="spellStart"/>
+      <w:proofErr w:type="gramStart"/>
       <w:r>
         <w:rPr>
           <w:color w:val="FF0000"/>
         </w:rPr>
-        <w:t>des sessions</w:t>
-      </w:r>
+        <w:t>st.session</w:t>
+      </w:r>
+      <w:proofErr w:type="gramEnd"/>
       <w:r>
         <w:rPr>
           <w:color w:val="FF0000"/>
         </w:rPr>
-        <w:t xml:space="preserve"> state pour les widgets </w:t>
+        <w:t>_state</w:t>
+      </w:r>
+      <w:proofErr w:type="spellEnd"/>
+      <w:r>
+        <w:rPr>
+          <w:color w:val="FF0000"/>
+        </w:rPr>
+        <w:t xml:space="preserve"> par des </w:t>
       </w:r>
       <w:proofErr w:type="spellStart"/>
       <w:r>
         <w:rPr>
           <w:color w:val="FF0000"/>
         </w:rPr>
-        <w:t>Heatmap</w:t>
+        <w:t>push_session_state</w:t>
+      </w:r>
+      <w:proofErr w:type="spellEnd"/>
+      <w:r>
+        <w:rPr>
+          <w:color w:val="FF0000"/>
+        </w:rPr>
+        <w:t>/</w:t>
+      </w:r>
+      <w:proofErr w:type="spellStart"/>
+      <w:r>
+        <w:rPr>
+          <w:color w:val="FF0000"/>
+        </w:rPr>
+        <w:t>get</w:t>
       </w:r>
       <w:proofErr w:type="spellEnd"/>
     </w:p>
@@ -409,6 +433,40 @@
           <w:color w:val="FF0000"/>
         </w:rPr>
       </w:pPr>
+      <w:r>
+        <w:rPr>
+          <w:color w:val="FF0000"/>
+        </w:rPr>
+        <w:t>Remplacer la fin des fonctions widgets par **</w:t>
+      </w:r>
+      <w:proofErr w:type="spellStart"/>
+      <w:r>
+        <w:rPr>
+          <w:color w:val="FF0000"/>
+        </w:rPr>
+        <w:t>widg_</w:t>
+      </w:r>
+      <w:proofErr w:type="gramStart"/>
+      <w:r>
+        <w:rPr>
+          <w:color w:val="FF0000"/>
+        </w:rPr>
+        <w:t>key</w:t>
+      </w:r>
+      <w:proofErr w:type="spellEnd"/>
+      <w:r>
+        <w:rPr>
+          <w:color w:val="FF0000"/>
+        </w:rPr>
+        <w:t>(</w:t>
+      </w:r>
+      <w:proofErr w:type="gramEnd"/>
+      <w:r>
+        <w:rPr>
+          <w:color w:val="FF0000"/>
+        </w:rPr>
+        <w:t>)</w:t>
+      </w:r>
     </w:p>
     <w:p>
       <w:pPr>
@@ -416,26 +474,6 @@
           <w:color w:val="FF0000"/>
         </w:rPr>
       </w:pPr>
-      <w:r>
-        <w:rPr>
-          <w:color w:val="FF0000"/>
-        </w:rPr>
-        <w:t>Ramener les métriques 30min_tip et 100_actions sur 10/</w:t>
-      </w:r>
-      <w:proofErr w:type="spellStart"/>
-      <w:r>
-        <w:rPr>
-          <w:color w:val="FF0000"/>
-        </w:rPr>
-        <w:t>nb_joueurs_matchs</w:t>
-      </w:r>
-      <w:proofErr w:type="spellEnd"/>
-      <w:r>
-        <w:rPr>
-          <w:color w:val="FF0000"/>
-        </w:rPr>
-        <w:t> ?</w:t>
-      </w:r>
     </w:p>
     <w:sectPr>
       <w:pgSz w:w="11906" w:h="16838"/>

</xml_diff>